<commit_message>
Reviewed unit 8 and 10
</commit_message>
<xml_diff>
--- a/units/10/lessons/3/resources/petascale-lesson-10.3-assessment.docx
+++ b/units/10/lessons/3/resources/petascale-lesson-10.3-assessment.docx
@@ -4,41 +4,48 @@
   <w:body>
     <w:p>
       <w:pPr>
-        <w:pStyle w:val="Title"/>
-        <w:rPr>
-          <w:sz w:val="36"/>
-          <w:szCs w:val="36"/>
-          <w:u w:val="single"/>
-        </w:rPr>
-      </w:pPr>
-      <w:bookmarkStart w:colFirst="0" w:colLast="0" w:name="_z0u8a8ft2k1k" w:id="0"/>
-      <w:bookmarkEnd w:id="0"/>
-      <w:r>
-        <w:rPr>
-          <w:sz w:val="36"/>
-          <w:szCs w:val="36"/>
-          <w:u w:val="single"/>
-          <w:rtl w:val="0"/>
-        </w:rPr>
-        <w:t xml:space="preserve">Lesson 10.3: Sample Assessment</w:t>
-      </w:r>
-    </w:p>
-    <w:p>
-      <w:pPr>
-        <w:rPr>
-          <w:rFonts w:ascii="Times New Roman" w:cs="Times New Roman" w:eastAsia="Times New Roman" w:hAnsi="Times New Roman"/>
-          <w:sz w:val="24"/>
-          <w:szCs w:val="24"/>
-        </w:rPr>
-      </w:pPr>
-      <w:r>
-        <w:rPr>
-          <w:rFonts w:ascii="Times New Roman" w:cs="Times New Roman" w:eastAsia="Times New Roman" w:hAnsi="Times New Roman"/>
-          <w:sz w:val="24"/>
-          <w:szCs w:val="24"/>
-          <w:rtl w:val="0"/>
-        </w:rPr>
-        <w:t xml:space="preserve">Students will perform the following activities to complete this module:</w:t>
+        <w:rPr>
+          <w:rFonts w:ascii="Times New Roman" w:cs="Times New Roman" w:eastAsia="Times New Roman" w:hAnsi="Times New Roman"/>
+          <w:sz w:val="24"/>
+          <w:szCs w:val="24"/>
+        </w:rPr>
+      </w:pPr>
+      <w:r>
+        <w:rPr>
+          <w:rFonts w:ascii="Times New Roman" w:cs="Times New Roman" w:eastAsia="Times New Roman" w:hAnsi="Times New Roman"/>
+          <w:sz w:val="24"/>
+          <w:szCs w:val="24"/>
+          <w:rtl w:val="0"/>
+        </w:rPr>
+        <w:t xml:space="preserve">Sample assessment </w:t>
+      </w:r>
+    </w:p>
+    <w:p>
+      <w:pPr>
+        <w:rPr>
+          <w:rFonts w:ascii="Times New Roman" w:cs="Times New Roman" w:eastAsia="Times New Roman" w:hAnsi="Times New Roman"/>
+          <w:sz w:val="24"/>
+          <w:szCs w:val="24"/>
+        </w:rPr>
+      </w:pPr>
+      <w:r>
+        <w:rPr>
+          <w:rtl w:val="0"/>
+        </w:rPr>
+      </w:r>
+    </w:p>
+    <w:p>
+      <w:pPr>
+        <w:rPr>
+          <w:rFonts w:ascii="Times New Roman" w:cs="Times New Roman" w:eastAsia="Times New Roman" w:hAnsi="Times New Roman"/>
+          <w:sz w:val="24"/>
+          <w:szCs w:val="24"/>
+        </w:rPr>
+      </w:pPr>
+      <w:r>
+        <w:rPr>
+          <w:rtl w:val="0"/>
+        </w:rPr>
       </w:r>
     </w:p>
     <w:p>
@@ -62,7 +69,7 @@
           <w:szCs w:val="24"/>
           <w:rtl w:val="0"/>
         </w:rPr>
-        <w:t xml:space="preserve">Access the supercomputer account</w:t>
+        <w:t xml:space="preserve">Briefly describe the strategy to partition the analysis of a long trajectory of a large number of particles using multiple nodes. </w:t>
       </w:r>
     </w:p>
     <w:p>
@@ -86,7 +93,7 @@
           <w:szCs w:val="24"/>
           <w:rtl w:val="0"/>
         </w:rPr>
-        <w:t xml:space="preserve">Edit, compile, run, and debug optimized code with specific scientific libraries.</w:t>
+        <w:t xml:space="preserve">Explain how you can overcome the I/O racing conditions created by many nodes  simultaneously attempting to access the same trajectory file. </w:t>
       </w:r>
     </w:p>
     <w:p>
@@ -110,7 +117,108 @@
           <w:szCs w:val="24"/>
           <w:rtl w:val="0"/>
         </w:rPr>
-        <w:t xml:space="preserve">Use of the well known scientific libraries: PETSc, HDF5, NETCD in a sample code to be compiled and run, debugged, and analyzed. </w:t>
+        <w:t xml:space="preserve">Explain how to change the camera views from the TCL scripts without having to use an interactive GUI.</w:t>
+      </w:r>
+    </w:p>
+    <w:p>
+      <w:pPr>
+        <w:numPr>
+          <w:ilvl w:val="0"/>
+          <w:numId w:val="1"/>
+        </w:numPr>
+        <w:ind w:left="720" w:hanging="360"/>
+        <w:rPr>
+          <w:rFonts w:ascii="Times New Roman" w:cs="Times New Roman" w:eastAsia="Times New Roman" w:hAnsi="Times New Roman"/>
+          <w:sz w:val="24"/>
+          <w:szCs w:val="24"/>
+          <w:u w:val="none"/>
+        </w:rPr>
+      </w:pPr>
+      <w:r>
+        <w:rPr>
+          <w:rFonts w:ascii="Times New Roman" w:cs="Times New Roman" w:eastAsia="Times New Roman" w:hAnsi="Times New Roman"/>
+          <w:sz w:val="24"/>
+          <w:szCs w:val="24"/>
+          <w:rtl w:val="0"/>
+        </w:rPr>
+        <w:t xml:space="preserve">The best filesystem to store the data for subsequent analysis is:</w:t>
+      </w:r>
+      <w:r>
+        <w:rPr>
+          <w:rFonts w:ascii="Times New Roman" w:cs="Times New Roman" w:eastAsia="Times New Roman" w:hAnsi="Times New Roman"/>
+          <w:sz w:val="24"/>
+          <w:szCs w:val="24"/>
+          <w:u w:val="single"/>
+          <w:rtl w:val="0"/>
+        </w:rPr>
+        <w:t xml:space="preserve"> $SCRATCH.</w:t>
+      </w:r>
+    </w:p>
+    <w:p>
+      <w:pPr>
+        <w:numPr>
+          <w:ilvl w:val="0"/>
+          <w:numId w:val="1"/>
+        </w:numPr>
+        <w:ind w:left="720" w:hanging="360"/>
+        <w:rPr>
+          <w:rFonts w:ascii="Times New Roman" w:cs="Times New Roman" w:eastAsia="Times New Roman" w:hAnsi="Times New Roman"/>
+          <w:sz w:val="24"/>
+          <w:szCs w:val="24"/>
+        </w:rPr>
+      </w:pPr>
+      <w:r>
+        <w:rPr>
+          <w:rFonts w:ascii="Times New Roman" w:cs="Times New Roman" w:eastAsia="Times New Roman" w:hAnsi="Times New Roman"/>
+          <w:sz w:val="24"/>
+          <w:szCs w:val="24"/>
+          <w:rtl w:val="0"/>
+        </w:rPr>
+        <w:t xml:space="preserve">What’s the minimum number of frames per second required to produce a smooth movie of the simulation.</w:t>
+      </w:r>
+    </w:p>
+    <w:p>
+      <w:pPr>
+        <w:ind w:left="0" w:firstLine="0"/>
+        <w:rPr>
+          <w:rFonts w:ascii="Times New Roman" w:cs="Times New Roman" w:eastAsia="Times New Roman" w:hAnsi="Times New Roman"/>
+          <w:sz w:val="24"/>
+          <w:szCs w:val="24"/>
+        </w:rPr>
+      </w:pPr>
+      <w:r>
+        <w:rPr>
+          <w:rtl w:val="0"/>
+        </w:rPr>
+      </w:r>
+    </w:p>
+    <w:p>
+      <w:pPr>
+        <w:ind w:left="720" w:firstLine="0"/>
+        <w:rPr>
+          <w:rFonts w:ascii="Times New Roman" w:cs="Times New Roman" w:eastAsia="Times New Roman" w:hAnsi="Times New Roman"/>
+          <w:sz w:val="24"/>
+          <w:szCs w:val="24"/>
+        </w:rPr>
+      </w:pPr>
+      <w:r>
+        <w:rPr>
+          <w:rtl w:val="0"/>
+        </w:rPr>
+      </w:r>
+    </w:p>
+    <w:p>
+      <w:pPr>
+        <w:rPr>
+          <w:rFonts w:ascii="Times New Roman" w:cs="Times New Roman" w:eastAsia="Times New Roman" w:hAnsi="Times New Roman"/>
+          <w:sz w:val="24"/>
+          <w:szCs w:val="24"/>
+        </w:rPr>
+      </w:pPr>
+      <w:r>
+        <w:rPr>
+          <w:rtl w:val="0"/>
+        </w:rPr>
       </w:r>
     </w:p>
     <w:sectPr>
@@ -127,8 +235,8 @@
   <w:abstractNum w:abstractNumId="1">
     <w:lvl w:ilvl="0">
       <w:start w:val="1"/>
-      <w:numFmt w:val="bullet"/>
-      <w:lvlText w:val="-"/>
+      <w:numFmt w:val="decimal"/>
+      <w:lvlText w:val="%1."/>
       <w:lvlJc w:val="left"/>
       <w:pPr>
         <w:ind w:left="720" w:hanging="360"/>
@@ -139,8 +247,8 @@
     </w:lvl>
     <w:lvl w:ilvl="1">
       <w:start w:val="1"/>
-      <w:numFmt w:val="bullet"/>
-      <w:lvlText w:val="-"/>
+      <w:numFmt w:val="lowerLetter"/>
+      <w:lvlText w:val="%2."/>
       <w:lvlJc w:val="left"/>
       <w:pPr>
         <w:ind w:left="1440" w:hanging="360"/>
@@ -151,9 +259,9 @@
     </w:lvl>
     <w:lvl w:ilvl="2">
       <w:start w:val="1"/>
-      <w:numFmt w:val="bullet"/>
-      <w:lvlText w:val="-"/>
-      <w:lvlJc w:val="left"/>
+      <w:numFmt w:val="lowerRoman"/>
+      <w:lvlText w:val="%3."/>
+      <w:lvlJc w:val="right"/>
       <w:pPr>
         <w:ind w:left="2160" w:hanging="360"/>
       </w:pPr>
@@ -163,8 +271,8 @@
     </w:lvl>
     <w:lvl w:ilvl="3">
       <w:start w:val="1"/>
-      <w:numFmt w:val="bullet"/>
-      <w:lvlText w:val="-"/>
+      <w:numFmt w:val="decimal"/>
+      <w:lvlText w:val="%4."/>
       <w:lvlJc w:val="left"/>
       <w:pPr>
         <w:ind w:left="2880" w:hanging="360"/>
@@ -175,8 +283,8 @@
     </w:lvl>
     <w:lvl w:ilvl="4">
       <w:start w:val="1"/>
-      <w:numFmt w:val="bullet"/>
-      <w:lvlText w:val="-"/>
+      <w:numFmt w:val="lowerLetter"/>
+      <w:lvlText w:val="%5."/>
       <w:lvlJc w:val="left"/>
       <w:pPr>
         <w:ind w:left="3600" w:hanging="360"/>
@@ -187,9 +295,9 @@
     </w:lvl>
     <w:lvl w:ilvl="5">
       <w:start w:val="1"/>
-      <w:numFmt w:val="bullet"/>
-      <w:lvlText w:val="-"/>
-      <w:lvlJc w:val="left"/>
+      <w:numFmt w:val="lowerRoman"/>
+      <w:lvlText w:val="%6."/>
+      <w:lvlJc w:val="right"/>
       <w:pPr>
         <w:ind w:left="4320" w:hanging="360"/>
       </w:pPr>
@@ -199,8 +307,8 @@
     </w:lvl>
     <w:lvl w:ilvl="6">
       <w:start w:val="1"/>
-      <w:numFmt w:val="bullet"/>
-      <w:lvlText w:val="-"/>
+      <w:numFmt w:val="decimal"/>
+      <w:lvlText w:val="%7."/>
       <w:lvlJc w:val="left"/>
       <w:pPr>
         <w:ind w:left="5040" w:hanging="360"/>
@@ -211,8 +319,8 @@
     </w:lvl>
     <w:lvl w:ilvl="7">
       <w:start w:val="1"/>
-      <w:numFmt w:val="bullet"/>
-      <w:lvlText w:val="-"/>
+      <w:numFmt w:val="lowerLetter"/>
+      <w:lvlText w:val="%8."/>
       <w:lvlJc w:val="left"/>
       <w:pPr>
         <w:ind w:left="5760" w:hanging="360"/>
@@ -223,9 +331,9 @@
     </w:lvl>
     <w:lvl w:ilvl="8">
       <w:start w:val="1"/>
-      <w:numFmt w:val="bullet"/>
-      <w:lvlText w:val="-"/>
-      <w:lvlJc w:val="left"/>
+      <w:numFmt w:val="lowerRoman"/>
+      <w:lvlText w:val="%9."/>
+      <w:lvlJc w:val="right"/>
       <w:pPr>
         <w:ind w:left="6480" w:hanging="360"/>
       </w:pPr>

</xml_diff>

<commit_message>
Revert "Reviewed unit 8 and 10"
This reverts commit c343def5e15866000de277f67ea51d5a97238101.

Accidently reverted commit
</commit_message>
<xml_diff>
--- a/units/10/lessons/3/resources/petascale-lesson-10.3-assessment.docx
+++ b/units/10/lessons/3/resources/petascale-lesson-10.3-assessment.docx
@@ -4,6 +4,27 @@
   <w:body>
     <w:p>
       <w:pPr>
+        <w:pStyle w:val="Title"/>
+        <w:rPr>
+          <w:sz w:val="36"/>
+          <w:szCs w:val="36"/>
+          <w:u w:val="single"/>
+        </w:rPr>
+      </w:pPr>
+      <w:bookmarkStart w:colFirst="0" w:colLast="0" w:name="_z0u8a8ft2k1k" w:id="0"/>
+      <w:bookmarkEnd w:id="0"/>
+      <w:r>
+        <w:rPr>
+          <w:sz w:val="36"/>
+          <w:szCs w:val="36"/>
+          <w:u w:val="single"/>
+          <w:rtl w:val="0"/>
+        </w:rPr>
+        <w:t xml:space="preserve">Lesson 10.3: Sample Assessment</w:t>
+      </w:r>
+    </w:p>
+    <w:p>
+      <w:pPr>
         <w:rPr>
           <w:rFonts w:ascii="Times New Roman" w:cs="Times New Roman" w:eastAsia="Times New Roman" w:hAnsi="Times New Roman"/>
           <w:sz w:val="24"/>
@@ -17,35 +38,7 @@
           <w:szCs w:val="24"/>
           <w:rtl w:val="0"/>
         </w:rPr>
-        <w:t xml:space="preserve">Sample assessment </w:t>
-      </w:r>
-    </w:p>
-    <w:p>
-      <w:pPr>
-        <w:rPr>
-          <w:rFonts w:ascii="Times New Roman" w:cs="Times New Roman" w:eastAsia="Times New Roman" w:hAnsi="Times New Roman"/>
-          <w:sz w:val="24"/>
-          <w:szCs w:val="24"/>
-        </w:rPr>
-      </w:pPr>
-      <w:r>
-        <w:rPr>
-          <w:rtl w:val="0"/>
-        </w:rPr>
-      </w:r>
-    </w:p>
-    <w:p>
-      <w:pPr>
-        <w:rPr>
-          <w:rFonts w:ascii="Times New Roman" w:cs="Times New Roman" w:eastAsia="Times New Roman" w:hAnsi="Times New Roman"/>
-          <w:sz w:val="24"/>
-          <w:szCs w:val="24"/>
-        </w:rPr>
-      </w:pPr>
-      <w:r>
-        <w:rPr>
-          <w:rtl w:val="0"/>
-        </w:rPr>
+        <w:t xml:space="preserve">Students will perform the following activities to complete this module:</w:t>
       </w:r>
     </w:p>
     <w:p>
@@ -69,7 +62,7 @@
           <w:szCs w:val="24"/>
           <w:rtl w:val="0"/>
         </w:rPr>
-        <w:t xml:space="preserve">Briefly describe the strategy to partition the analysis of a long trajectory of a large number of particles using multiple nodes. </w:t>
+        <w:t xml:space="preserve">Access the supercomputer account</w:t>
       </w:r>
     </w:p>
     <w:p>
@@ -93,7 +86,7 @@
           <w:szCs w:val="24"/>
           <w:rtl w:val="0"/>
         </w:rPr>
-        <w:t xml:space="preserve">Explain how you can overcome the I/O racing conditions created by many nodes  simultaneously attempting to access the same trajectory file. </w:t>
+        <w:t xml:space="preserve">Edit, compile, run, and debug optimized code with specific scientific libraries.</w:t>
       </w:r>
     </w:p>
     <w:p>
@@ -117,108 +110,7 @@
           <w:szCs w:val="24"/>
           <w:rtl w:val="0"/>
         </w:rPr>
-        <w:t xml:space="preserve">Explain how to change the camera views from the TCL scripts without having to use an interactive GUI.</w:t>
-      </w:r>
-    </w:p>
-    <w:p>
-      <w:pPr>
-        <w:numPr>
-          <w:ilvl w:val="0"/>
-          <w:numId w:val="1"/>
-        </w:numPr>
-        <w:ind w:left="720" w:hanging="360"/>
-        <w:rPr>
-          <w:rFonts w:ascii="Times New Roman" w:cs="Times New Roman" w:eastAsia="Times New Roman" w:hAnsi="Times New Roman"/>
-          <w:sz w:val="24"/>
-          <w:szCs w:val="24"/>
-          <w:u w:val="none"/>
-        </w:rPr>
-      </w:pPr>
-      <w:r>
-        <w:rPr>
-          <w:rFonts w:ascii="Times New Roman" w:cs="Times New Roman" w:eastAsia="Times New Roman" w:hAnsi="Times New Roman"/>
-          <w:sz w:val="24"/>
-          <w:szCs w:val="24"/>
-          <w:rtl w:val="0"/>
-        </w:rPr>
-        <w:t xml:space="preserve">The best filesystem to store the data for subsequent analysis is:</w:t>
-      </w:r>
-      <w:r>
-        <w:rPr>
-          <w:rFonts w:ascii="Times New Roman" w:cs="Times New Roman" w:eastAsia="Times New Roman" w:hAnsi="Times New Roman"/>
-          <w:sz w:val="24"/>
-          <w:szCs w:val="24"/>
-          <w:u w:val="single"/>
-          <w:rtl w:val="0"/>
-        </w:rPr>
-        <w:t xml:space="preserve"> $SCRATCH.</w:t>
-      </w:r>
-    </w:p>
-    <w:p>
-      <w:pPr>
-        <w:numPr>
-          <w:ilvl w:val="0"/>
-          <w:numId w:val="1"/>
-        </w:numPr>
-        <w:ind w:left="720" w:hanging="360"/>
-        <w:rPr>
-          <w:rFonts w:ascii="Times New Roman" w:cs="Times New Roman" w:eastAsia="Times New Roman" w:hAnsi="Times New Roman"/>
-          <w:sz w:val="24"/>
-          <w:szCs w:val="24"/>
-        </w:rPr>
-      </w:pPr>
-      <w:r>
-        <w:rPr>
-          <w:rFonts w:ascii="Times New Roman" w:cs="Times New Roman" w:eastAsia="Times New Roman" w:hAnsi="Times New Roman"/>
-          <w:sz w:val="24"/>
-          <w:szCs w:val="24"/>
-          <w:rtl w:val="0"/>
-        </w:rPr>
-        <w:t xml:space="preserve">What’s the minimum number of frames per second required to produce a smooth movie of the simulation.</w:t>
-      </w:r>
-    </w:p>
-    <w:p>
-      <w:pPr>
-        <w:ind w:left="0" w:firstLine="0"/>
-        <w:rPr>
-          <w:rFonts w:ascii="Times New Roman" w:cs="Times New Roman" w:eastAsia="Times New Roman" w:hAnsi="Times New Roman"/>
-          <w:sz w:val="24"/>
-          <w:szCs w:val="24"/>
-        </w:rPr>
-      </w:pPr>
-      <w:r>
-        <w:rPr>
-          <w:rtl w:val="0"/>
-        </w:rPr>
-      </w:r>
-    </w:p>
-    <w:p>
-      <w:pPr>
-        <w:ind w:left="720" w:firstLine="0"/>
-        <w:rPr>
-          <w:rFonts w:ascii="Times New Roman" w:cs="Times New Roman" w:eastAsia="Times New Roman" w:hAnsi="Times New Roman"/>
-          <w:sz w:val="24"/>
-          <w:szCs w:val="24"/>
-        </w:rPr>
-      </w:pPr>
-      <w:r>
-        <w:rPr>
-          <w:rtl w:val="0"/>
-        </w:rPr>
-      </w:r>
-    </w:p>
-    <w:p>
-      <w:pPr>
-        <w:rPr>
-          <w:rFonts w:ascii="Times New Roman" w:cs="Times New Roman" w:eastAsia="Times New Roman" w:hAnsi="Times New Roman"/>
-          <w:sz w:val="24"/>
-          <w:szCs w:val="24"/>
-        </w:rPr>
-      </w:pPr>
-      <w:r>
-        <w:rPr>
-          <w:rtl w:val="0"/>
-        </w:rPr>
+        <w:t xml:space="preserve">Use of the well known scientific libraries: PETSc, HDF5, NETCD in a sample code to be compiled and run, debugged, and analyzed. </w:t>
       </w:r>
     </w:p>
     <w:sectPr>
@@ -235,8 +127,8 @@
   <w:abstractNum w:abstractNumId="1">
     <w:lvl w:ilvl="0">
       <w:start w:val="1"/>
-      <w:numFmt w:val="decimal"/>
-      <w:lvlText w:val="%1."/>
+      <w:numFmt w:val="bullet"/>
+      <w:lvlText w:val="-"/>
       <w:lvlJc w:val="left"/>
       <w:pPr>
         <w:ind w:left="720" w:hanging="360"/>
@@ -247,8 +139,8 @@
     </w:lvl>
     <w:lvl w:ilvl="1">
       <w:start w:val="1"/>
-      <w:numFmt w:val="lowerLetter"/>
-      <w:lvlText w:val="%2."/>
+      <w:numFmt w:val="bullet"/>
+      <w:lvlText w:val="-"/>
       <w:lvlJc w:val="left"/>
       <w:pPr>
         <w:ind w:left="1440" w:hanging="360"/>
@@ -259,9 +151,9 @@
     </w:lvl>
     <w:lvl w:ilvl="2">
       <w:start w:val="1"/>
-      <w:numFmt w:val="lowerRoman"/>
-      <w:lvlText w:val="%3."/>
-      <w:lvlJc w:val="right"/>
+      <w:numFmt w:val="bullet"/>
+      <w:lvlText w:val="-"/>
+      <w:lvlJc w:val="left"/>
       <w:pPr>
         <w:ind w:left="2160" w:hanging="360"/>
       </w:pPr>
@@ -271,8 +163,8 @@
     </w:lvl>
     <w:lvl w:ilvl="3">
       <w:start w:val="1"/>
-      <w:numFmt w:val="decimal"/>
-      <w:lvlText w:val="%4."/>
+      <w:numFmt w:val="bullet"/>
+      <w:lvlText w:val="-"/>
       <w:lvlJc w:val="left"/>
       <w:pPr>
         <w:ind w:left="2880" w:hanging="360"/>
@@ -283,8 +175,8 @@
     </w:lvl>
     <w:lvl w:ilvl="4">
       <w:start w:val="1"/>
-      <w:numFmt w:val="lowerLetter"/>
-      <w:lvlText w:val="%5."/>
+      <w:numFmt w:val="bullet"/>
+      <w:lvlText w:val="-"/>
       <w:lvlJc w:val="left"/>
       <w:pPr>
         <w:ind w:left="3600" w:hanging="360"/>
@@ -295,9 +187,9 @@
     </w:lvl>
     <w:lvl w:ilvl="5">
       <w:start w:val="1"/>
-      <w:numFmt w:val="lowerRoman"/>
-      <w:lvlText w:val="%6."/>
-      <w:lvlJc w:val="right"/>
+      <w:numFmt w:val="bullet"/>
+      <w:lvlText w:val="-"/>
+      <w:lvlJc w:val="left"/>
       <w:pPr>
         <w:ind w:left="4320" w:hanging="360"/>
       </w:pPr>
@@ -307,8 +199,8 @@
     </w:lvl>
     <w:lvl w:ilvl="6">
       <w:start w:val="1"/>
-      <w:numFmt w:val="decimal"/>
-      <w:lvlText w:val="%7."/>
+      <w:numFmt w:val="bullet"/>
+      <w:lvlText w:val="-"/>
       <w:lvlJc w:val="left"/>
       <w:pPr>
         <w:ind w:left="5040" w:hanging="360"/>
@@ -319,8 +211,8 @@
     </w:lvl>
     <w:lvl w:ilvl="7">
       <w:start w:val="1"/>
-      <w:numFmt w:val="lowerLetter"/>
-      <w:lvlText w:val="%8."/>
+      <w:numFmt w:val="bullet"/>
+      <w:lvlText w:val="-"/>
       <w:lvlJc w:val="left"/>
       <w:pPr>
         <w:ind w:left="5760" w:hanging="360"/>
@@ -331,9 +223,9 @@
     </w:lvl>
     <w:lvl w:ilvl="8">
       <w:start w:val="1"/>
-      <w:numFmt w:val="lowerRoman"/>
-      <w:lvlText w:val="%9."/>
-      <w:lvlJc w:val="right"/>
+      <w:numFmt w:val="bullet"/>
+      <w:lvlText w:val="-"/>
+      <w:lvlJc w:val="left"/>
       <w:pPr>
         <w:ind w:left="6480" w:hanging="360"/>
       </w:pPr>

</xml_diff>

<commit_message>
Revert "Revert "Reviewed unit 8 and 10""
This reverts commit a7bbb1e61d53224c52c2e6634898b33da73e1349.
</commit_message>
<xml_diff>
--- a/units/10/lessons/3/resources/petascale-lesson-10.3-assessment.docx
+++ b/units/10/lessons/3/resources/petascale-lesson-10.3-assessment.docx
@@ -4,41 +4,48 @@
   <w:body>
     <w:p>
       <w:pPr>
-        <w:pStyle w:val="Title"/>
-        <w:rPr>
-          <w:sz w:val="36"/>
-          <w:szCs w:val="36"/>
-          <w:u w:val="single"/>
-        </w:rPr>
-      </w:pPr>
-      <w:bookmarkStart w:colFirst="0" w:colLast="0" w:name="_z0u8a8ft2k1k" w:id="0"/>
-      <w:bookmarkEnd w:id="0"/>
-      <w:r>
-        <w:rPr>
-          <w:sz w:val="36"/>
-          <w:szCs w:val="36"/>
-          <w:u w:val="single"/>
-          <w:rtl w:val="0"/>
-        </w:rPr>
-        <w:t xml:space="preserve">Lesson 10.3: Sample Assessment</w:t>
-      </w:r>
-    </w:p>
-    <w:p>
-      <w:pPr>
-        <w:rPr>
-          <w:rFonts w:ascii="Times New Roman" w:cs="Times New Roman" w:eastAsia="Times New Roman" w:hAnsi="Times New Roman"/>
-          <w:sz w:val="24"/>
-          <w:szCs w:val="24"/>
-        </w:rPr>
-      </w:pPr>
-      <w:r>
-        <w:rPr>
-          <w:rFonts w:ascii="Times New Roman" w:cs="Times New Roman" w:eastAsia="Times New Roman" w:hAnsi="Times New Roman"/>
-          <w:sz w:val="24"/>
-          <w:szCs w:val="24"/>
-          <w:rtl w:val="0"/>
-        </w:rPr>
-        <w:t xml:space="preserve">Students will perform the following activities to complete this module:</w:t>
+        <w:rPr>
+          <w:rFonts w:ascii="Times New Roman" w:cs="Times New Roman" w:eastAsia="Times New Roman" w:hAnsi="Times New Roman"/>
+          <w:sz w:val="24"/>
+          <w:szCs w:val="24"/>
+        </w:rPr>
+      </w:pPr>
+      <w:r>
+        <w:rPr>
+          <w:rFonts w:ascii="Times New Roman" w:cs="Times New Roman" w:eastAsia="Times New Roman" w:hAnsi="Times New Roman"/>
+          <w:sz w:val="24"/>
+          <w:szCs w:val="24"/>
+          <w:rtl w:val="0"/>
+        </w:rPr>
+        <w:t xml:space="preserve">Sample assessment </w:t>
+      </w:r>
+    </w:p>
+    <w:p>
+      <w:pPr>
+        <w:rPr>
+          <w:rFonts w:ascii="Times New Roman" w:cs="Times New Roman" w:eastAsia="Times New Roman" w:hAnsi="Times New Roman"/>
+          <w:sz w:val="24"/>
+          <w:szCs w:val="24"/>
+        </w:rPr>
+      </w:pPr>
+      <w:r>
+        <w:rPr>
+          <w:rtl w:val="0"/>
+        </w:rPr>
+      </w:r>
+    </w:p>
+    <w:p>
+      <w:pPr>
+        <w:rPr>
+          <w:rFonts w:ascii="Times New Roman" w:cs="Times New Roman" w:eastAsia="Times New Roman" w:hAnsi="Times New Roman"/>
+          <w:sz w:val="24"/>
+          <w:szCs w:val="24"/>
+        </w:rPr>
+      </w:pPr>
+      <w:r>
+        <w:rPr>
+          <w:rtl w:val="0"/>
+        </w:rPr>
       </w:r>
     </w:p>
     <w:p>
@@ -62,7 +69,7 @@
           <w:szCs w:val="24"/>
           <w:rtl w:val="0"/>
         </w:rPr>
-        <w:t xml:space="preserve">Access the supercomputer account</w:t>
+        <w:t xml:space="preserve">Briefly describe the strategy to partition the analysis of a long trajectory of a large number of particles using multiple nodes. </w:t>
       </w:r>
     </w:p>
     <w:p>
@@ -86,7 +93,7 @@
           <w:szCs w:val="24"/>
           <w:rtl w:val="0"/>
         </w:rPr>
-        <w:t xml:space="preserve">Edit, compile, run, and debug optimized code with specific scientific libraries.</w:t>
+        <w:t xml:space="preserve">Explain how you can overcome the I/O racing conditions created by many nodes  simultaneously attempting to access the same trajectory file. </w:t>
       </w:r>
     </w:p>
     <w:p>
@@ -110,7 +117,108 @@
           <w:szCs w:val="24"/>
           <w:rtl w:val="0"/>
         </w:rPr>
-        <w:t xml:space="preserve">Use of the well known scientific libraries: PETSc, HDF5, NETCD in a sample code to be compiled and run, debugged, and analyzed. </w:t>
+        <w:t xml:space="preserve">Explain how to change the camera views from the TCL scripts without having to use an interactive GUI.</w:t>
+      </w:r>
+    </w:p>
+    <w:p>
+      <w:pPr>
+        <w:numPr>
+          <w:ilvl w:val="0"/>
+          <w:numId w:val="1"/>
+        </w:numPr>
+        <w:ind w:left="720" w:hanging="360"/>
+        <w:rPr>
+          <w:rFonts w:ascii="Times New Roman" w:cs="Times New Roman" w:eastAsia="Times New Roman" w:hAnsi="Times New Roman"/>
+          <w:sz w:val="24"/>
+          <w:szCs w:val="24"/>
+          <w:u w:val="none"/>
+        </w:rPr>
+      </w:pPr>
+      <w:r>
+        <w:rPr>
+          <w:rFonts w:ascii="Times New Roman" w:cs="Times New Roman" w:eastAsia="Times New Roman" w:hAnsi="Times New Roman"/>
+          <w:sz w:val="24"/>
+          <w:szCs w:val="24"/>
+          <w:rtl w:val="0"/>
+        </w:rPr>
+        <w:t xml:space="preserve">The best filesystem to store the data for subsequent analysis is:</w:t>
+      </w:r>
+      <w:r>
+        <w:rPr>
+          <w:rFonts w:ascii="Times New Roman" w:cs="Times New Roman" w:eastAsia="Times New Roman" w:hAnsi="Times New Roman"/>
+          <w:sz w:val="24"/>
+          <w:szCs w:val="24"/>
+          <w:u w:val="single"/>
+          <w:rtl w:val="0"/>
+        </w:rPr>
+        <w:t xml:space="preserve"> $SCRATCH.</w:t>
+      </w:r>
+    </w:p>
+    <w:p>
+      <w:pPr>
+        <w:numPr>
+          <w:ilvl w:val="0"/>
+          <w:numId w:val="1"/>
+        </w:numPr>
+        <w:ind w:left="720" w:hanging="360"/>
+        <w:rPr>
+          <w:rFonts w:ascii="Times New Roman" w:cs="Times New Roman" w:eastAsia="Times New Roman" w:hAnsi="Times New Roman"/>
+          <w:sz w:val="24"/>
+          <w:szCs w:val="24"/>
+        </w:rPr>
+      </w:pPr>
+      <w:r>
+        <w:rPr>
+          <w:rFonts w:ascii="Times New Roman" w:cs="Times New Roman" w:eastAsia="Times New Roman" w:hAnsi="Times New Roman"/>
+          <w:sz w:val="24"/>
+          <w:szCs w:val="24"/>
+          <w:rtl w:val="0"/>
+        </w:rPr>
+        <w:t xml:space="preserve">What’s the minimum number of frames per second required to produce a smooth movie of the simulation.</w:t>
+      </w:r>
+    </w:p>
+    <w:p>
+      <w:pPr>
+        <w:ind w:left="0" w:firstLine="0"/>
+        <w:rPr>
+          <w:rFonts w:ascii="Times New Roman" w:cs="Times New Roman" w:eastAsia="Times New Roman" w:hAnsi="Times New Roman"/>
+          <w:sz w:val="24"/>
+          <w:szCs w:val="24"/>
+        </w:rPr>
+      </w:pPr>
+      <w:r>
+        <w:rPr>
+          <w:rtl w:val="0"/>
+        </w:rPr>
+      </w:r>
+    </w:p>
+    <w:p>
+      <w:pPr>
+        <w:ind w:left="720" w:firstLine="0"/>
+        <w:rPr>
+          <w:rFonts w:ascii="Times New Roman" w:cs="Times New Roman" w:eastAsia="Times New Roman" w:hAnsi="Times New Roman"/>
+          <w:sz w:val="24"/>
+          <w:szCs w:val="24"/>
+        </w:rPr>
+      </w:pPr>
+      <w:r>
+        <w:rPr>
+          <w:rtl w:val="0"/>
+        </w:rPr>
+      </w:r>
+    </w:p>
+    <w:p>
+      <w:pPr>
+        <w:rPr>
+          <w:rFonts w:ascii="Times New Roman" w:cs="Times New Roman" w:eastAsia="Times New Roman" w:hAnsi="Times New Roman"/>
+          <w:sz w:val="24"/>
+          <w:szCs w:val="24"/>
+        </w:rPr>
+      </w:pPr>
+      <w:r>
+        <w:rPr>
+          <w:rtl w:val="0"/>
+        </w:rPr>
       </w:r>
     </w:p>
     <w:sectPr>
@@ -127,8 +235,8 @@
   <w:abstractNum w:abstractNumId="1">
     <w:lvl w:ilvl="0">
       <w:start w:val="1"/>
-      <w:numFmt w:val="bullet"/>
-      <w:lvlText w:val="-"/>
+      <w:numFmt w:val="decimal"/>
+      <w:lvlText w:val="%1."/>
       <w:lvlJc w:val="left"/>
       <w:pPr>
         <w:ind w:left="720" w:hanging="360"/>
@@ -139,8 +247,8 @@
     </w:lvl>
     <w:lvl w:ilvl="1">
       <w:start w:val="1"/>
-      <w:numFmt w:val="bullet"/>
-      <w:lvlText w:val="-"/>
+      <w:numFmt w:val="lowerLetter"/>
+      <w:lvlText w:val="%2."/>
       <w:lvlJc w:val="left"/>
       <w:pPr>
         <w:ind w:left="1440" w:hanging="360"/>
@@ -151,9 +259,9 @@
     </w:lvl>
     <w:lvl w:ilvl="2">
       <w:start w:val="1"/>
-      <w:numFmt w:val="bullet"/>
-      <w:lvlText w:val="-"/>
-      <w:lvlJc w:val="left"/>
+      <w:numFmt w:val="lowerRoman"/>
+      <w:lvlText w:val="%3."/>
+      <w:lvlJc w:val="right"/>
       <w:pPr>
         <w:ind w:left="2160" w:hanging="360"/>
       </w:pPr>
@@ -163,8 +271,8 @@
     </w:lvl>
     <w:lvl w:ilvl="3">
       <w:start w:val="1"/>
-      <w:numFmt w:val="bullet"/>
-      <w:lvlText w:val="-"/>
+      <w:numFmt w:val="decimal"/>
+      <w:lvlText w:val="%4."/>
       <w:lvlJc w:val="left"/>
       <w:pPr>
         <w:ind w:left="2880" w:hanging="360"/>
@@ -175,8 +283,8 @@
     </w:lvl>
     <w:lvl w:ilvl="4">
       <w:start w:val="1"/>
-      <w:numFmt w:val="bullet"/>
-      <w:lvlText w:val="-"/>
+      <w:numFmt w:val="lowerLetter"/>
+      <w:lvlText w:val="%5."/>
       <w:lvlJc w:val="left"/>
       <w:pPr>
         <w:ind w:left="3600" w:hanging="360"/>
@@ -187,9 +295,9 @@
     </w:lvl>
     <w:lvl w:ilvl="5">
       <w:start w:val="1"/>
-      <w:numFmt w:val="bullet"/>
-      <w:lvlText w:val="-"/>
-      <w:lvlJc w:val="left"/>
+      <w:numFmt w:val="lowerRoman"/>
+      <w:lvlText w:val="%6."/>
+      <w:lvlJc w:val="right"/>
       <w:pPr>
         <w:ind w:left="4320" w:hanging="360"/>
       </w:pPr>
@@ -199,8 +307,8 @@
     </w:lvl>
     <w:lvl w:ilvl="6">
       <w:start w:val="1"/>
-      <w:numFmt w:val="bullet"/>
-      <w:lvlText w:val="-"/>
+      <w:numFmt w:val="decimal"/>
+      <w:lvlText w:val="%7."/>
       <w:lvlJc w:val="left"/>
       <w:pPr>
         <w:ind w:left="5040" w:hanging="360"/>
@@ -211,8 +319,8 @@
     </w:lvl>
     <w:lvl w:ilvl="7">
       <w:start w:val="1"/>
-      <w:numFmt w:val="bullet"/>
-      <w:lvlText w:val="-"/>
+      <w:numFmt w:val="lowerLetter"/>
+      <w:lvlText w:val="%8."/>
       <w:lvlJc w:val="left"/>
       <w:pPr>
         <w:ind w:left="5760" w:hanging="360"/>
@@ -223,9 +331,9 @@
     </w:lvl>
     <w:lvl w:ilvl="8">
       <w:start w:val="1"/>
-      <w:numFmt w:val="bullet"/>
-      <w:lvlText w:val="-"/>
-      <w:lvlJc w:val="left"/>
+      <w:numFmt w:val="lowerRoman"/>
+      <w:lvlText w:val="%9."/>
+      <w:lvlJc w:val="right"/>
       <w:pPr>
         <w:ind w:left="6480" w:hanging="360"/>
       </w:pPr>

</xml_diff>